<commit_message>
added the pdf presentation and updated the notebook and report for week 2
</commit_message>
<xml_diff>
--- a/IBM Capstone Project Report.docx
+++ b/IBM Capstone Project Report.docx
@@ -10,6 +10,7 @@
           <w:docPartUnique/>
         </w:docPartObj>
       </w:sdtPr>
+      <w:sdtEndPr/>
       <w:sdtContent>
         <w:p/>
         <w:tbl>
@@ -44,6 +45,7 @@
                 <w:dataBinding w:prefixMappings="xmlns:ns0='http://schemas.openxmlformats.org/officeDocument/2006/extended-properties'" w:xpath="/ns0:Properties[1]/ns0:Company[1]" w:storeItemID="{6668398D-A668-4E3E-A5EB-62B293D839F1}"/>
                 <w:text/>
               </w:sdtPr>
+              <w:sdtEndPr/>
               <w:sdtContent>
                 <w:tc>
                   <w:tcPr>
@@ -122,6 +124,7 @@
                   <w:dataBinding w:prefixMappings="xmlns:ns0='http://schemas.openxmlformats.org/package/2006/metadata/core-properties' xmlns:ns1='http://purl.org/dc/elements/1.1/'" w:xpath="/ns0:coreProperties[1]/ns1:title[1]" w:storeItemID="{6C3C8BC8-F283-45AE-878A-BAB7291924A1}"/>
                   <w:text/>
                 </w:sdtPr>
+                <w:sdtEndPr/>
                 <w:sdtContent>
                   <w:p>
                     <w:pPr>
@@ -173,7 +176,19 @@
                   <w:rPr>
                     <w:sz w:val="24"/>
                   </w:rPr>
-                  <w:t>Car accident severity (Week 1)</w:t>
+                  <w:t xml:space="preserve">Car accident severity (Week </w:t>
+                </w:r>
+                <w:r>
+                  <w:rPr>
+                    <w:sz w:val="24"/>
+                  </w:rPr>
+                  <w:t>2</w:t>
+                </w:r>
+                <w:r>
+                  <w:rPr>
+                    <w:sz w:val="24"/>
+                  </w:rPr>
+                  <w:t>)</w:t>
                 </w:r>
               </w:p>
             </w:tc>
@@ -213,6 +228,7 @@
                   <w:dataBinding w:prefixMappings="xmlns:ns0='http://schemas.openxmlformats.org/package/2006/metadata/core-properties' xmlns:ns1='http://purl.org/dc/elements/1.1/'" w:xpath="/ns0:coreProperties[1]/ns1:creator[1]" w:storeItemID="{6C3C8BC8-F283-45AE-878A-BAB7291924A1}"/>
                   <w:text/>
                 </w:sdtPr>
+                <w:sdtEndPr/>
                 <w:sdtContent>
                   <w:p>
                     <w:pPr>
@@ -246,13 +262,14 @@
                     <w:docPart w:val="2CC97B7A61214806AFA54803C8224CC6"/>
                   </w:placeholder>
                   <w:dataBinding w:prefixMappings="xmlns:ns0='http://schemas.microsoft.com/office/2006/coverPageProps'" w:xpath="/ns0:CoverPageProperties[1]/ns0:PublishDate[1]" w:storeItemID="{55AF091B-3C7A-41E3-B477-F2FDAA23CFDA}"/>
-                  <w:date w:fullDate="2020-10-20T00:00:00Z">
+                  <w:date w:fullDate="2020-10-21T00:00:00Z">
                     <w:dateFormat w:val="M-d-yyyy"/>
                     <w:lid w:val="en-US"/>
                     <w:storeMappedDataAs w:val="dateTime"/>
                     <w:calendar w:val="gregorian"/>
                   </w:date>
                 </w:sdtPr>
+                <w:sdtEndPr/>
                 <w:sdtContent>
                   <w:p>
                     <w:pPr>
@@ -267,8 +284,9 @@
                       <w:rPr>
                         <w:sz w:val="28"/>
                         <w:szCs w:val="28"/>
+                        <w:lang w:val="en-US"/>
                       </w:rPr>
-                      <w:t>10-20-2020</w:t>
+                      <w:t>10-21-2020</w:t>
                     </w:r>
                   </w:p>
                 </w:sdtContent>
@@ -285,12 +303,20 @@
           </w:tr>
         </w:tbl>
         <w:p>
+          <w:bookmarkStart w:id="0" w:name="_GoBack"/>
+          <w:bookmarkEnd w:id="0"/>
           <w:r>
             <w:br w:type="page"/>
           </w:r>
         </w:p>
         <w:sdt>
           <w:sdtPr>
+            <w:rPr>
+              <w:rFonts w:asciiTheme="minorHAnsi" w:eastAsiaTheme="minorEastAsia" w:hAnsiTheme="minorHAnsi" w:cstheme="minorBidi"/>
+              <w:color w:val="auto"/>
+              <w:sz w:val="22"/>
+              <w:szCs w:val="22"/>
+            </w:rPr>
             <w:id w:val="584038341"/>
             <w:docPartObj>
               <w:docPartGallery w:val="Table of Contents"/>
@@ -299,13 +325,9 @@
           </w:sdtPr>
           <w:sdtEndPr>
             <w:rPr>
-              <w:rFonts w:asciiTheme="minorHAnsi" w:eastAsiaTheme="minorEastAsia" w:hAnsiTheme="minorHAnsi" w:cstheme="minorBidi"/>
               <w:b/>
               <w:bCs/>
               <w:noProof/>
-              <w:color w:val="auto"/>
-              <w:sz w:val="22"/>
-              <w:szCs w:val="22"/>
             </w:rPr>
           </w:sdtEndPr>
           <w:sdtContent>
@@ -337,7 +359,7 @@
               <w:r>
                 <w:fldChar w:fldCharType="separate"/>
               </w:r>
-              <w:hyperlink w:anchor="_Toc54103539" w:history="1">
+              <w:hyperlink w:anchor="_Toc54204639" w:history="1">
                 <w:r>
                   <w:rPr>
                     <w:rStyle w:val="Hyperlink"/>
@@ -364,7 +386,7 @@
                     <w:noProof/>
                     <w:webHidden/>
                   </w:rPr>
-                  <w:instrText xml:space="preserve"> PAGEREF _Toc54103539 \h </w:instrText>
+                  <w:instrText xml:space="preserve"> PAGEREF _Toc54204639 \h </w:instrText>
                 </w:r>
                 <w:r>
                   <w:rPr>
@@ -406,12 +428,81 @@
                   <w:lang w:val="de-CH" w:eastAsia="de-CH"/>
                 </w:rPr>
               </w:pPr>
-              <w:hyperlink w:anchor="_Toc54103540" w:history="1">
+              <w:hyperlink w:anchor="_Toc54204640" w:history="1">
                 <w:r>
                   <w:rPr>
                     <w:rStyle w:val="Hyperlink"/>
                     <w:noProof/>
                   </w:rPr>
+                  <w:t>Methodology</w:t>
+                </w:r>
+                <w:r>
+                  <w:rPr>
+                    <w:noProof/>
+                    <w:webHidden/>
+                  </w:rPr>
+                  <w:tab/>
+                </w:r>
+                <w:r>
+                  <w:rPr>
+                    <w:noProof/>
+                    <w:webHidden/>
+                  </w:rPr>
+                  <w:fldChar w:fldCharType="begin"/>
+                </w:r>
+                <w:r>
+                  <w:rPr>
+                    <w:noProof/>
+                    <w:webHidden/>
+                  </w:rPr>
+                  <w:instrText xml:space="preserve"> PAGEREF _Toc54204640 \h </w:instrText>
+                </w:r>
+                <w:r>
+                  <w:rPr>
+                    <w:noProof/>
+                    <w:webHidden/>
+                  </w:rPr>
+                </w:r>
+                <w:r>
+                  <w:rPr>
+                    <w:noProof/>
+                    <w:webHidden/>
+                  </w:rPr>
+                  <w:fldChar w:fldCharType="separate"/>
+                </w:r>
+                <w:r>
+                  <w:rPr>
+                    <w:noProof/>
+                    <w:webHidden/>
+                  </w:rPr>
+                  <w:t>2</w:t>
+                </w:r>
+                <w:r>
+                  <w:rPr>
+                    <w:noProof/>
+                    <w:webHidden/>
+                  </w:rPr>
+                  <w:fldChar w:fldCharType="end"/>
+                </w:r>
+              </w:hyperlink>
+            </w:p>
+            <w:p>
+              <w:pPr>
+                <w:pStyle w:val="TOC2"/>
+                <w:tabs>
+                  <w:tab w:val="right" w:leader="dot" w:pos="9016"/>
+                </w:tabs>
+                <w:rPr>
+                  <w:noProof/>
+                  <w:lang w:val="de-CH" w:eastAsia="de-CH"/>
+                </w:rPr>
+              </w:pPr>
+              <w:hyperlink w:anchor="_Toc54204641" w:history="1">
+                <w:r>
+                  <w:rPr>
+                    <w:rStyle w:val="Hyperlink"/>
+                    <w:noProof/>
+                  </w:rPr>
                   <w:t>Data Understanding</w:t>
                 </w:r>
                 <w:r>
@@ -433,7 +524,7 @@
                     <w:noProof/>
                     <w:webHidden/>
                   </w:rPr>
-                  <w:instrText xml:space="preserve"> PAGEREF _Toc54103540 \h </w:instrText>
+                  <w:instrText xml:space="preserve"> PAGEREF _Toc54204641 \h </w:instrText>
                 </w:r>
                 <w:r>
                   <w:rPr>
@@ -454,6 +545,351 @@
                     <w:webHidden/>
                   </w:rPr>
                   <w:t>2</w:t>
+                </w:r>
+                <w:r>
+                  <w:rPr>
+                    <w:noProof/>
+                    <w:webHidden/>
+                  </w:rPr>
+                  <w:fldChar w:fldCharType="end"/>
+                </w:r>
+              </w:hyperlink>
+            </w:p>
+            <w:p>
+              <w:pPr>
+                <w:pStyle w:val="TOC2"/>
+                <w:tabs>
+                  <w:tab w:val="right" w:leader="dot" w:pos="9016"/>
+                </w:tabs>
+                <w:rPr>
+                  <w:noProof/>
+                  <w:lang w:val="de-CH" w:eastAsia="de-CH"/>
+                </w:rPr>
+              </w:pPr>
+              <w:hyperlink w:anchor="_Toc54204642" w:history="1">
+                <w:r>
+                  <w:rPr>
+                    <w:rStyle w:val="Hyperlink"/>
+                    <w:noProof/>
+                  </w:rPr>
+                  <w:t>Data Preparation</w:t>
+                </w:r>
+                <w:r>
+                  <w:rPr>
+                    <w:noProof/>
+                    <w:webHidden/>
+                  </w:rPr>
+                  <w:tab/>
+                </w:r>
+                <w:r>
+                  <w:rPr>
+                    <w:noProof/>
+                    <w:webHidden/>
+                  </w:rPr>
+                  <w:fldChar w:fldCharType="begin"/>
+                </w:r>
+                <w:r>
+                  <w:rPr>
+                    <w:noProof/>
+                    <w:webHidden/>
+                  </w:rPr>
+                  <w:instrText xml:space="preserve"> PAGEREF _Toc54204642 \h </w:instrText>
+                </w:r>
+                <w:r>
+                  <w:rPr>
+                    <w:noProof/>
+                    <w:webHidden/>
+                  </w:rPr>
+                </w:r>
+                <w:r>
+                  <w:rPr>
+                    <w:noProof/>
+                    <w:webHidden/>
+                  </w:rPr>
+                  <w:fldChar w:fldCharType="separate"/>
+                </w:r>
+                <w:r>
+                  <w:rPr>
+                    <w:noProof/>
+                    <w:webHidden/>
+                  </w:rPr>
+                  <w:t>3</w:t>
+                </w:r>
+                <w:r>
+                  <w:rPr>
+                    <w:noProof/>
+                    <w:webHidden/>
+                  </w:rPr>
+                  <w:fldChar w:fldCharType="end"/>
+                </w:r>
+              </w:hyperlink>
+            </w:p>
+            <w:p>
+              <w:pPr>
+                <w:pStyle w:val="TOC2"/>
+                <w:tabs>
+                  <w:tab w:val="right" w:leader="dot" w:pos="9016"/>
+                </w:tabs>
+                <w:rPr>
+                  <w:noProof/>
+                  <w:lang w:val="de-CH" w:eastAsia="de-CH"/>
+                </w:rPr>
+              </w:pPr>
+              <w:hyperlink w:anchor="_Toc54204643" w:history="1">
+                <w:r>
+                  <w:rPr>
+                    <w:rStyle w:val="Hyperlink"/>
+                    <w:noProof/>
+                  </w:rPr>
+                  <w:t>Modelling</w:t>
+                </w:r>
+                <w:r>
+                  <w:rPr>
+                    <w:noProof/>
+                    <w:webHidden/>
+                  </w:rPr>
+                  <w:tab/>
+                </w:r>
+                <w:r>
+                  <w:rPr>
+                    <w:noProof/>
+                    <w:webHidden/>
+                  </w:rPr>
+                  <w:fldChar w:fldCharType="begin"/>
+                </w:r>
+                <w:r>
+                  <w:rPr>
+                    <w:noProof/>
+                    <w:webHidden/>
+                  </w:rPr>
+                  <w:instrText xml:space="preserve"> PAGEREF _Toc54204643 \h </w:instrText>
+                </w:r>
+                <w:r>
+                  <w:rPr>
+                    <w:noProof/>
+                    <w:webHidden/>
+                  </w:rPr>
+                </w:r>
+                <w:r>
+                  <w:rPr>
+                    <w:noProof/>
+                    <w:webHidden/>
+                  </w:rPr>
+                  <w:fldChar w:fldCharType="separate"/>
+                </w:r>
+                <w:r>
+                  <w:rPr>
+                    <w:noProof/>
+                    <w:webHidden/>
+                  </w:rPr>
+                  <w:t>4</w:t>
+                </w:r>
+                <w:r>
+                  <w:rPr>
+                    <w:noProof/>
+                    <w:webHidden/>
+                  </w:rPr>
+                  <w:fldChar w:fldCharType="end"/>
+                </w:r>
+              </w:hyperlink>
+            </w:p>
+            <w:p>
+              <w:pPr>
+                <w:pStyle w:val="TOC1"/>
+                <w:tabs>
+                  <w:tab w:val="right" w:leader="dot" w:pos="9016"/>
+                </w:tabs>
+                <w:rPr>
+                  <w:noProof/>
+                  <w:lang w:val="de-CH" w:eastAsia="de-CH"/>
+                </w:rPr>
+              </w:pPr>
+              <w:hyperlink w:anchor="_Toc54204644" w:history="1">
+                <w:r>
+                  <w:rPr>
+                    <w:rStyle w:val="Hyperlink"/>
+                    <w:noProof/>
+                  </w:rPr>
+                  <w:t>Results</w:t>
+                </w:r>
+                <w:r>
+                  <w:rPr>
+                    <w:noProof/>
+                    <w:webHidden/>
+                  </w:rPr>
+                  <w:tab/>
+                </w:r>
+                <w:r>
+                  <w:rPr>
+                    <w:noProof/>
+                    <w:webHidden/>
+                  </w:rPr>
+                  <w:fldChar w:fldCharType="begin"/>
+                </w:r>
+                <w:r>
+                  <w:rPr>
+                    <w:noProof/>
+                    <w:webHidden/>
+                  </w:rPr>
+                  <w:instrText xml:space="preserve"> PAGEREF _Toc54204644 \h </w:instrText>
+                </w:r>
+                <w:r>
+                  <w:rPr>
+                    <w:noProof/>
+                    <w:webHidden/>
+                  </w:rPr>
+                </w:r>
+                <w:r>
+                  <w:rPr>
+                    <w:noProof/>
+                    <w:webHidden/>
+                  </w:rPr>
+                  <w:fldChar w:fldCharType="separate"/>
+                </w:r>
+                <w:r>
+                  <w:rPr>
+                    <w:noProof/>
+                    <w:webHidden/>
+                  </w:rPr>
+                  <w:t>5</w:t>
+                </w:r>
+                <w:r>
+                  <w:rPr>
+                    <w:noProof/>
+                    <w:webHidden/>
+                  </w:rPr>
+                  <w:fldChar w:fldCharType="end"/>
+                </w:r>
+              </w:hyperlink>
+            </w:p>
+            <w:p>
+              <w:pPr>
+                <w:pStyle w:val="TOC1"/>
+                <w:tabs>
+                  <w:tab w:val="right" w:leader="dot" w:pos="9016"/>
+                </w:tabs>
+                <w:rPr>
+                  <w:noProof/>
+                  <w:lang w:val="de-CH" w:eastAsia="de-CH"/>
+                </w:rPr>
+              </w:pPr>
+              <w:hyperlink w:anchor="_Toc54204645" w:history="1">
+                <w:r>
+                  <w:rPr>
+                    <w:rStyle w:val="Hyperlink"/>
+                    <w:noProof/>
+                  </w:rPr>
+                  <w:t>Discussion</w:t>
+                </w:r>
+                <w:r>
+                  <w:rPr>
+                    <w:noProof/>
+                    <w:webHidden/>
+                  </w:rPr>
+                  <w:tab/>
+                </w:r>
+                <w:r>
+                  <w:rPr>
+                    <w:noProof/>
+                    <w:webHidden/>
+                  </w:rPr>
+                  <w:fldChar w:fldCharType="begin"/>
+                </w:r>
+                <w:r>
+                  <w:rPr>
+                    <w:noProof/>
+                    <w:webHidden/>
+                  </w:rPr>
+                  <w:instrText xml:space="preserve"> PAGEREF _Toc54204645 \h </w:instrText>
+                </w:r>
+                <w:r>
+                  <w:rPr>
+                    <w:noProof/>
+                    <w:webHidden/>
+                  </w:rPr>
+                </w:r>
+                <w:r>
+                  <w:rPr>
+                    <w:noProof/>
+                    <w:webHidden/>
+                  </w:rPr>
+                  <w:fldChar w:fldCharType="separate"/>
+                </w:r>
+                <w:r>
+                  <w:rPr>
+                    <w:noProof/>
+                    <w:webHidden/>
+                  </w:rPr>
+                  <w:t>5</w:t>
+                </w:r>
+                <w:r>
+                  <w:rPr>
+                    <w:noProof/>
+                    <w:webHidden/>
+                  </w:rPr>
+                  <w:fldChar w:fldCharType="end"/>
+                </w:r>
+              </w:hyperlink>
+            </w:p>
+            <w:p>
+              <w:pPr>
+                <w:pStyle w:val="TOC1"/>
+                <w:tabs>
+                  <w:tab w:val="right" w:leader="dot" w:pos="9016"/>
+                </w:tabs>
+                <w:rPr>
+                  <w:noProof/>
+                  <w:lang w:val="de-CH" w:eastAsia="de-CH"/>
+                </w:rPr>
+              </w:pPr>
+              <w:hyperlink w:anchor="_Toc54204646" w:history="1">
+                <w:r>
+                  <w:rPr>
+                    <w:rStyle w:val="Hyperlink"/>
+                    <w:noProof/>
+                  </w:rPr>
+                  <w:t>Conclusion</w:t>
+                </w:r>
+                <w:r>
+                  <w:rPr>
+                    <w:noProof/>
+                    <w:webHidden/>
+                  </w:rPr>
+                  <w:tab/>
+                </w:r>
+                <w:r>
+                  <w:rPr>
+                    <w:noProof/>
+                    <w:webHidden/>
+                  </w:rPr>
+                  <w:fldChar w:fldCharType="begin"/>
+                </w:r>
+                <w:r>
+                  <w:rPr>
+                    <w:noProof/>
+                    <w:webHidden/>
+                  </w:rPr>
+                  <w:instrText xml:space="preserve"> PAGEREF _Toc54204646 \h </w:instrText>
+                </w:r>
+                <w:r>
+                  <w:rPr>
+                    <w:noProof/>
+                    <w:webHidden/>
+                  </w:rPr>
+                </w:r>
+                <w:r>
+                  <w:rPr>
+                    <w:noProof/>
+                    <w:webHidden/>
+                  </w:rPr>
+                  <w:fldChar w:fldCharType="separate"/>
+                </w:r>
+                <w:r>
+                  <w:rPr>
+                    <w:noProof/>
+                    <w:webHidden/>
+                  </w:rPr>
+                  <w:t>6</w:t>
                 </w:r>
                 <w:r>
                   <w:rPr>
@@ -488,11 +924,11 @@
       <w:pPr>
         <w:pStyle w:val="Heading1"/>
       </w:pPr>
-      <w:bookmarkStart w:id="0" w:name="_Toc54103539"/>
+      <w:bookmarkStart w:id="1" w:name="_Toc54204639"/>
       <w:r>
         <w:t>Problem</w:t>
       </w:r>
-      <w:bookmarkEnd w:id="0"/>
+      <w:bookmarkEnd w:id="1"/>
     </w:p>
     <w:p>
       <w:r>
@@ -623,10 +1059,7 @@
         <w:t>suggest a higher risk</w:t>
       </w:r>
       <w:r>
-        <w:t xml:space="preserve"> of a </w:t>
-      </w:r>
-      <w:r>
-        <w:t>severe accident</w:t>
+        <w:t xml:space="preserve"> of a severe accident</w:t>
       </w:r>
       <w:r>
         <w:t xml:space="preserve"> if they were to take the road</w:t>
@@ -635,18 +1068,20 @@
         <w:t>.</w:t>
       </w:r>
     </w:p>
-    <w:p>
-      <w:r>
-        <w:t xml:space="preserve">Our analysis </w:t>
-      </w:r>
-      <w:r>
-        <w:t>is built upon</w:t>
-      </w:r>
-      <w:r>
-        <w:t xml:space="preserve"> the Seattle Collisions </w:t>
-      </w:r>
-      <w:r>
-        <w:t xml:space="preserve">dataset. It contains, in tabular form, 31 attributes detailing each of the </w:t>
+    <w:p/>
+    <w:p>
+      <w:pPr>
+        <w:pStyle w:val="Heading1"/>
+      </w:pPr>
+      <w:bookmarkStart w:id="2" w:name="_Toc54204640"/>
+      <w:r>
+        <w:t>Methodology</w:t>
+      </w:r>
+      <w:bookmarkEnd w:id="2"/>
+    </w:p>
+    <w:p>
+      <w:r>
+        <w:t xml:space="preserve">Our analysis is built upon the Seattle Collisions dataset. It contains, in tabular form, 31 attributes detailing each of the </w:t>
       </w:r>
       <w:r>
         <w:t>194</w:t>
@@ -658,80 +1093,73 @@
         <w:t>673</w:t>
       </w:r>
       <w:r>
-        <w:t xml:space="preserve"> collisions that took place in the Seattle from 2004 to </w:t>
-      </w:r>
-      <w:r>
-        <w:t>today.</w:t>
-      </w:r>
-      <w:r>
-        <w:t xml:space="preserve"> Each entry is labelled according to severit</w:t>
-      </w:r>
-      <w:r>
-        <w:t>y</w:t>
-      </w:r>
-      <w:r>
-        <w:t>. We will start by describing the dataset,</w:t>
+        <w:t xml:space="preserve"> collisions that took place in the Seattle from 2004 to today. Each entry is labelled according to severity. </w:t>
+      </w:r>
+    </w:p>
+    <w:p>
+      <w:pPr>
+        <w:pStyle w:val="ListParagraph"/>
+        <w:numPr>
+          <w:ilvl w:val="0"/>
+          <w:numId w:val="4"/>
+        </w:numPr>
+      </w:pPr>
+      <w:r>
+        <w:t>We will start by describing the dataset,</w:t>
       </w:r>
       <w:r>
         <w:t xml:space="preserve"> </w:t>
       </w:r>
       <w:r>
-        <w:t>gauging the quality of the data</w:t>
-      </w:r>
-      <w:r>
-        <w:t>, and</w:t>
-      </w:r>
-      <w:r>
-        <w:t xml:space="preserve"> assessing the relevance </w:t>
-      </w:r>
-      <w:r>
-        <w:t>to the problem</w:t>
-      </w:r>
-      <w:r>
-        <w:t xml:space="preserve"> of the </w:t>
-      </w:r>
-      <w:r>
-        <w:t>available attributes</w:t>
-      </w:r>
-      <w:r>
-        <w:t xml:space="preserve">. We will then transform it, selecting the useful attributes, addressing missing or unknown entries, and encoding </w:t>
-      </w:r>
-      <w:r>
-        <w:t>it</w:t>
-      </w:r>
-      <w:r>
-        <w:t xml:space="preserve">. We will then run </w:t>
-      </w:r>
-      <w:r>
-        <w:t>several</w:t>
-      </w:r>
-      <w:r>
-        <w:t xml:space="preserve"> classification algorithms</w:t>
-      </w:r>
-      <w:r>
-        <w:t xml:space="preserve"> and evaluate their performance. Finally, we will discuss the findings and </w:t>
-      </w:r>
-      <w:r>
-        <w:t>assess how the model answers the problem statement.</w:t>
-      </w:r>
-    </w:p>
-    <w:p>
-      <w:pPr>
-        <w:pStyle w:val="Heading1"/>
-      </w:pPr>
-      <w:bookmarkStart w:id="1" w:name="_Toc54103540"/>
-    </w:p>
-    <w:p>
-      <w:pPr>
-        <w:pStyle w:val="Heading1"/>
-      </w:pPr>
-      <w:r>
-        <w:t>Data</w:t>
-      </w:r>
-      <w:r>
-        <w:t xml:space="preserve"> Understanding</w:t>
-      </w:r>
-      <w:bookmarkEnd w:id="1"/>
+        <w:t xml:space="preserve">gauging the quality of the data, and assessing the relevance to the problem of the available attributes. </w:t>
+      </w:r>
+    </w:p>
+    <w:p>
+      <w:pPr>
+        <w:pStyle w:val="ListParagraph"/>
+        <w:numPr>
+          <w:ilvl w:val="0"/>
+          <w:numId w:val="4"/>
+        </w:numPr>
+      </w:pPr>
+      <w:r>
+        <w:t xml:space="preserve">We will then transform it, selecting the useful attributes, addressing missing or unknown entries, and encoding it. </w:t>
+      </w:r>
+    </w:p>
+    <w:p>
+      <w:pPr>
+        <w:pStyle w:val="ListParagraph"/>
+        <w:numPr>
+          <w:ilvl w:val="0"/>
+          <w:numId w:val="4"/>
+        </w:numPr>
+      </w:pPr>
+      <w:r>
+        <w:t xml:space="preserve">We will then run several classification algorithms and evaluate their performance. </w:t>
+      </w:r>
+    </w:p>
+    <w:p>
+      <w:pPr>
+        <w:pStyle w:val="ListParagraph"/>
+        <w:numPr>
+          <w:ilvl w:val="0"/>
+          <w:numId w:val="4"/>
+        </w:numPr>
+      </w:pPr>
+      <w:r>
+        <w:t>Finally, we will discuss the findings and assess how the model answers the problem statement.</w:t>
+      </w:r>
+    </w:p>
+    <w:p/>
+    <w:p>
+      <w:pPr>
+        <w:pStyle w:val="Heading2"/>
+      </w:pPr>
+      <w:bookmarkStart w:id="3" w:name="_Toc54204641"/>
+      <w:r>
+        <w:t>Data Understanding</w:t>
+      </w:r>
+      <w:bookmarkEnd w:id="3"/>
     </w:p>
     <w:p>
       <w:r>
@@ -760,43 +1188,7 @@
         <w:rPr>
           <w:rFonts w:ascii="TT15Ct00" w:hAnsi="TT15Ct00" w:cs="TT15Ct00"/>
         </w:rPr>
-        <w:t>OBJECTID</w:t>
-      </w:r>
-      <w:r>
-        <w:rPr>
-          <w:rFonts w:ascii="TT15Ct00" w:hAnsi="TT15Ct00" w:cs="TT15Ct00"/>
-        </w:rPr>
-        <w:t xml:space="preserve">, </w:t>
-      </w:r>
-      <w:r>
-        <w:rPr>
-          <w:rFonts w:ascii="TT15Ct00" w:hAnsi="TT15Ct00" w:cs="TT15Ct00"/>
-        </w:rPr>
-        <w:t>INCKEY</w:t>
-      </w:r>
-      <w:r>
-        <w:rPr>
-          <w:rFonts w:ascii="TT15Ct00" w:hAnsi="TT15Ct00" w:cs="TT15Ct00"/>
-        </w:rPr>
-        <w:t xml:space="preserve">, </w:t>
-      </w:r>
-      <w:r>
-        <w:rPr>
-          <w:rFonts w:ascii="TT15Ct00" w:hAnsi="TT15Ct00" w:cs="TT15Ct00"/>
-        </w:rPr>
-        <w:t>COLDETKEY</w:t>
-      </w:r>
-      <w:r>
-        <w:rPr>
-          <w:rFonts w:ascii="TT15Ct00" w:hAnsi="TT15Ct00" w:cs="TT15Ct00"/>
-        </w:rPr>
-        <w:t xml:space="preserve">, </w:t>
-      </w:r>
-      <w:r>
-        <w:rPr>
-          <w:rFonts w:ascii="TT15Ct00" w:hAnsi="TT15Ct00" w:cs="TT15Ct00"/>
-        </w:rPr>
-        <w:t>REPORTNO</w:t>
+        <w:t>OBJECTID, INCKEY, COLDETKEY, REPORTNO</w:t>
       </w:r>
       <w:r>
         <w:rPr>
@@ -851,13 +1243,7 @@
         <w:rPr>
           <w:rFonts w:ascii="TT15Ct00" w:hAnsi="TT15Ct00" w:cs="TT15Ct00"/>
         </w:rPr>
-        <w:t xml:space="preserve"> </w:t>
-      </w:r>
-      <w:r>
-        <w:rPr>
-          <w:rFonts w:ascii="TT15Ct00" w:hAnsi="TT15Ct00" w:cs="TT15Ct00"/>
-        </w:rPr>
-        <w:t>INTKEY</w:t>
+        <w:t xml:space="preserve"> INTKEY</w:t>
       </w:r>
       <w:r>
         <w:rPr>
@@ -1314,17 +1700,99 @@
     </w:p>
     <w:p>
       <w:r>
-        <w:t>We print the table to see how the data frame looks like:</w:t>
-      </w:r>
-    </w:p>
-    <w:p>
+        <w:lastRenderedPageBreak/>
+        <w:t xml:space="preserve">We print the table to see how the data frame looks </w:t>
+      </w:r>
+      <w:r>
+        <w:t>(</w:t>
+      </w:r>
+      <w:r>
+        <w:fldChar w:fldCharType="begin"/>
+      </w:r>
+      <w:r>
+        <w:instrText xml:space="preserve"> REF _Ref54191523 \h </w:instrText>
+      </w:r>
+      <w:r>
+        <w:fldChar w:fldCharType="separate"/>
+      </w:r>
+      <w:r>
+        <w:rPr>
+          <w:color w:val="A6A6A6" w:themeColor="background1" w:themeShade="A6"/>
+        </w:rPr>
+        <w:t xml:space="preserve">Figure </w:t>
+      </w:r>
       <w:r>
         <w:rPr>
           <w:noProof/>
-        </w:rPr>
-        <w:lastRenderedPageBreak/>
+          <w:color w:val="A6A6A6" w:themeColor="background1" w:themeShade="A6"/>
+        </w:rPr>
+        <w:t>1</w:t>
+      </w:r>
+      <w:r>
+        <w:fldChar w:fldCharType="end"/>
+      </w:r>
+      <w:r>
+        <w:t>).</w:t>
+      </w:r>
+    </w:p>
+    <w:p>
+      <w:pPr>
+        <w:pStyle w:val="Caption"/>
+        <w:keepNext/>
+        <w:rPr>
+          <w:color w:val="A6A6A6" w:themeColor="background1" w:themeShade="A6"/>
+        </w:rPr>
+      </w:pPr>
+      <w:bookmarkStart w:id="4" w:name="_Ref54191523"/>
+      <w:r>
+        <w:rPr>
+          <w:color w:val="A6A6A6" w:themeColor="background1" w:themeShade="A6"/>
+        </w:rPr>
+        <w:t xml:space="preserve">Figure </w:t>
+      </w:r>
+      <w:r>
+        <w:rPr>
+          <w:color w:val="A6A6A6" w:themeColor="background1" w:themeShade="A6"/>
+        </w:rPr>
+        <w:fldChar w:fldCharType="begin"/>
+      </w:r>
+      <w:r>
+        <w:rPr>
+          <w:color w:val="A6A6A6" w:themeColor="background1" w:themeShade="A6"/>
+        </w:rPr>
+        <w:instrText xml:space="preserve"> SEQ Figure \* ARABIC </w:instrText>
+      </w:r>
+      <w:r>
+        <w:rPr>
+          <w:color w:val="A6A6A6" w:themeColor="background1" w:themeShade="A6"/>
+        </w:rPr>
+        <w:fldChar w:fldCharType="separate"/>
+      </w:r>
+      <w:r>
+        <w:rPr>
+          <w:noProof/>
+          <w:color w:val="A6A6A6" w:themeColor="background1" w:themeShade="A6"/>
+        </w:rPr>
+        <w:t>1</w:t>
+      </w:r>
+      <w:r>
+        <w:rPr>
+          <w:color w:val="A6A6A6" w:themeColor="background1" w:themeShade="A6"/>
+        </w:rPr>
+        <w:fldChar w:fldCharType="end"/>
+      </w:r>
+      <w:bookmarkEnd w:id="4"/>
+    </w:p>
+    <w:p>
+      <w:pPr>
+        <w:keepNext/>
+      </w:pPr>
+      <w:r>
+        <w:rPr>
+          <w:noProof/>
+        </w:rPr>
         <w:drawing>
-          <wp:inline distT="0" distB="0" distL="0" distR="0" wp14:anchorId="2D7DE44D" wp14:editId="51AC180B">
+          <wp:inline distT="0" distB="0" distL="0" distR="0" wp14:anchorId="0111EE2F" wp14:editId="27EB2963">
             <wp:extent cx="5685589" cy="1346753"/>
             <wp:effectExtent l="0" t="0" r="0" b="6350"/>
             <wp:docPr id="1" name="Picture 1"/>
@@ -1362,16 +1830,98 @@
     </w:p>
     <w:p>
       <w:r>
-        <w:t>We describe the data:</w:t>
-      </w:r>
-    </w:p>
-    <w:p>
+        <w:t>We describe the data</w:t>
+      </w:r>
+      <w:r>
+        <w:t xml:space="preserve"> (</w:t>
+      </w:r>
+      <w:r>
+        <w:fldChar w:fldCharType="begin"/>
+      </w:r>
+      <w:r>
+        <w:instrText xml:space="preserve"> REF _Ref54191550 \h </w:instrText>
+      </w:r>
+      <w:r>
+        <w:fldChar w:fldCharType="separate"/>
+      </w:r>
+      <w:r>
+        <w:rPr>
+          <w:color w:val="A6A6A6" w:themeColor="background1" w:themeShade="A6"/>
+        </w:rPr>
+        <w:t xml:space="preserve">Figure </w:t>
+      </w:r>
       <w:r>
         <w:rPr>
           <w:noProof/>
+          <w:color w:val="A6A6A6" w:themeColor="background1" w:themeShade="A6"/>
+        </w:rPr>
+        <w:t>2</w:t>
+      </w:r>
+      <w:r>
+        <w:fldChar w:fldCharType="end"/>
+      </w:r>
+      <w:r>
+        <w:t>).</w:t>
+      </w:r>
+    </w:p>
+    <w:p>
+      <w:pPr>
+        <w:pStyle w:val="Caption"/>
+        <w:keepNext/>
+        <w:rPr>
+          <w:color w:val="A6A6A6" w:themeColor="background1" w:themeShade="A6"/>
+        </w:rPr>
+      </w:pPr>
+      <w:bookmarkStart w:id="5" w:name="_Ref54191550"/>
+      <w:r>
+        <w:rPr>
+          <w:color w:val="A6A6A6" w:themeColor="background1" w:themeShade="A6"/>
+        </w:rPr>
+        <w:t xml:space="preserve">Figure </w:t>
+      </w:r>
+      <w:r>
+        <w:rPr>
+          <w:color w:val="A6A6A6" w:themeColor="background1" w:themeShade="A6"/>
+        </w:rPr>
+        <w:fldChar w:fldCharType="begin"/>
+      </w:r>
+      <w:r>
+        <w:rPr>
+          <w:color w:val="A6A6A6" w:themeColor="background1" w:themeShade="A6"/>
+        </w:rPr>
+        <w:instrText xml:space="preserve"> SEQ Figure \* ARABIC </w:instrText>
+      </w:r>
+      <w:r>
+        <w:rPr>
+          <w:color w:val="A6A6A6" w:themeColor="background1" w:themeShade="A6"/>
+        </w:rPr>
+        <w:fldChar w:fldCharType="separate"/>
+      </w:r>
+      <w:r>
+        <w:rPr>
+          <w:noProof/>
+          <w:color w:val="A6A6A6" w:themeColor="background1" w:themeShade="A6"/>
+        </w:rPr>
+        <w:t>2</w:t>
+      </w:r>
+      <w:r>
+        <w:rPr>
+          <w:color w:val="A6A6A6" w:themeColor="background1" w:themeShade="A6"/>
+        </w:rPr>
+        <w:fldChar w:fldCharType="end"/>
+      </w:r>
+      <w:bookmarkEnd w:id="5"/>
+    </w:p>
+    <w:p>
+      <w:pPr>
+        <w:keepNext/>
+      </w:pPr>
+      <w:r>
+        <w:rPr>
+          <w:noProof/>
         </w:rPr>
         <w:drawing>
-          <wp:inline distT="0" distB="0" distL="0" distR="0" wp14:anchorId="7A42CCD0" wp14:editId="7FCE9D59">
+          <wp:inline distT="0" distB="0" distL="0" distR="0" wp14:anchorId="039F8A2B" wp14:editId="1A845260">
             <wp:extent cx="2567503" cy="1060361"/>
             <wp:effectExtent l="0" t="0" r="4445" b="6985"/>
             <wp:docPr id="2" name="Picture 2"/>
@@ -1461,7 +2011,7 @@
         <w:rPr>
           <w:rFonts w:ascii="TT15Ct00" w:hAnsi="TT15Ct00" w:cs="TT15Ct00"/>
         </w:rPr>
-        <w:t xml:space="preserve">decide to fill the missing data with the most common entry for each attribute </w:t>
+        <w:t xml:space="preserve">fill the missing data with the most common entry for each attribute </w:t>
       </w:r>
       <w:r>
         <w:rPr>
@@ -1477,8 +2027,884 @@
       </w:r>
     </w:p>
     <w:p>
-      <w:bookmarkStart w:id="2" w:name="_GoBack"/>
-      <w:bookmarkEnd w:id="2"/>
+      <w:pPr>
+        <w:rPr>
+          <w:rFonts w:ascii="TT15Ct00" w:hAnsi="TT15Ct00" w:cs="TT15Ct00"/>
+        </w:rPr>
+      </w:pPr>
+    </w:p>
+    <w:p>
+      <w:pPr>
+        <w:pStyle w:val="Heading2"/>
+      </w:pPr>
+      <w:bookmarkStart w:id="6" w:name="_Toc54204642"/>
+      <w:r>
+        <w:t>Data Preparation</w:t>
+      </w:r>
+      <w:bookmarkEnd w:id="6"/>
+    </w:p>
+    <w:p>
+      <w:r>
+        <w:t>Before we ingest the data</w:t>
+      </w:r>
+      <w:r>
+        <w:t xml:space="preserve"> </w:t>
+      </w:r>
+      <w:r>
+        <w:t>frame into the different models, we perform the following operations:</w:t>
+      </w:r>
+    </w:p>
+    <w:p>
+      <w:pPr>
+        <w:pStyle w:val="ListParagraph"/>
+        <w:numPr>
+          <w:ilvl w:val="0"/>
+          <w:numId w:val="3"/>
+        </w:numPr>
+      </w:pPr>
+      <w:r>
+        <w:t>Change the types of all the attributes</w:t>
+      </w:r>
+      <w:r>
+        <w:t xml:space="preserve"> from Object to:</w:t>
+      </w:r>
+    </w:p>
+    <w:p>
+      <w:pPr>
+        <w:pStyle w:val="ListParagraph"/>
+        <w:numPr>
+          <w:ilvl w:val="1"/>
+          <w:numId w:val="3"/>
+        </w:numPr>
+      </w:pPr>
+      <w:r>
+        <w:t>datetime for the Time/Date attributes</w:t>
+      </w:r>
+    </w:p>
+    <w:p>
+      <w:pPr>
+        <w:pStyle w:val="ListParagraph"/>
+        <w:numPr>
+          <w:ilvl w:val="1"/>
+          <w:numId w:val="3"/>
+        </w:numPr>
+      </w:pPr>
+      <w:r>
+        <w:t>category for the Environmental attributes</w:t>
+      </w:r>
+    </w:p>
+    <w:p>
+      <w:pPr>
+        <w:pStyle w:val="ListParagraph"/>
+        <w:numPr>
+          <w:ilvl w:val="0"/>
+          <w:numId w:val="3"/>
+        </w:numPr>
+      </w:pPr>
+      <w:r>
+        <w:t xml:space="preserve">Change </w:t>
+      </w:r>
+      <w:r>
+        <w:t>INCDTTM</w:t>
+      </w:r>
+      <w:r>
+        <w:t xml:space="preserve"> to </w:t>
+      </w:r>
+      <w:r>
+        <w:t xml:space="preserve">the </w:t>
+      </w:r>
+      <w:r>
+        <w:t>hour of the day</w:t>
+      </w:r>
+      <w:r>
+        <w:t xml:space="preserve"> (0-23)</w:t>
+      </w:r>
+    </w:p>
+    <w:p>
+      <w:pPr>
+        <w:pStyle w:val="ListParagraph"/>
+        <w:numPr>
+          <w:ilvl w:val="0"/>
+          <w:numId w:val="3"/>
+        </w:numPr>
+      </w:pPr>
+      <w:r>
+        <w:t xml:space="preserve">Change </w:t>
+      </w:r>
+      <w:r>
+        <w:t>INCDATE</w:t>
+      </w:r>
+      <w:r>
+        <w:t xml:space="preserve"> </w:t>
+      </w:r>
+      <w:r>
+        <w:t>to the day</w:t>
+      </w:r>
+      <w:r>
+        <w:t xml:space="preserve"> of the week</w:t>
+      </w:r>
+      <w:r>
+        <w:t xml:space="preserve"> (0-6)</w:t>
+      </w:r>
+    </w:p>
+    <w:p>
+      <w:pPr>
+        <w:pStyle w:val="ListParagraph"/>
+        <w:numPr>
+          <w:ilvl w:val="0"/>
+          <w:numId w:val="3"/>
+        </w:numPr>
+      </w:pPr>
+      <w:r>
+        <w:t>Replace Unknown/Other entries by n/a’s</w:t>
+      </w:r>
+    </w:p>
+    <w:p>
+      <w:pPr>
+        <w:pStyle w:val="ListParagraph"/>
+        <w:numPr>
+          <w:ilvl w:val="0"/>
+          <w:numId w:val="3"/>
+        </w:numPr>
+      </w:pPr>
+      <w:r>
+        <w:t>Fill n/</w:t>
+      </w:r>
+      <w:proofErr w:type="gramStart"/>
+      <w:r>
+        <w:t>a’s</w:t>
+      </w:r>
+      <w:proofErr w:type="gramEnd"/>
+      <w:r>
+        <w:t xml:space="preserve"> with most frequent values</w:t>
+      </w:r>
+    </w:p>
+    <w:p>
+      <w:r>
+        <w:t xml:space="preserve">In order to end up with numerical variables, we now encode the environmental values. For each, we decide a value for each category according to its potential detrimental effect on driver experience. The encoding choice can be seen </w:t>
+      </w:r>
+      <w:r>
+        <w:t xml:space="preserve">in </w:t>
+      </w:r>
+      <w:r>
+        <w:fldChar w:fldCharType="begin"/>
+      </w:r>
+      <w:r>
+        <w:instrText xml:space="preserve"> REF _Ref54191563 \h </w:instrText>
+      </w:r>
+      <w:r>
+        <w:fldChar w:fldCharType="separate"/>
+      </w:r>
+      <w:r>
+        <w:rPr>
+          <w:color w:val="A6A6A6" w:themeColor="background1" w:themeShade="A6"/>
+        </w:rPr>
+        <w:t xml:space="preserve">Figure </w:t>
+      </w:r>
+      <w:r>
+        <w:rPr>
+          <w:noProof/>
+          <w:color w:val="A6A6A6" w:themeColor="background1" w:themeShade="A6"/>
+        </w:rPr>
+        <w:t>3</w:t>
+      </w:r>
+      <w:r>
+        <w:fldChar w:fldCharType="end"/>
+      </w:r>
+      <w:r>
+        <w:t>.</w:t>
+      </w:r>
+      <w:r>
+        <w:t xml:space="preserve"> The resulting data frame can be seen in</w:t>
+      </w:r>
+      <w:r>
+        <w:t xml:space="preserve"> </w:t>
+      </w:r>
+      <w:r>
+        <w:fldChar w:fldCharType="begin"/>
+      </w:r>
+      <w:r>
+        <w:instrText xml:space="preserve"> REF _Ref54191803 \h </w:instrText>
+      </w:r>
+      <w:r>
+        <w:fldChar w:fldCharType="separate"/>
+      </w:r>
+      <w:r>
+        <w:rPr>
+          <w:color w:val="A6A6A6" w:themeColor="background1" w:themeShade="A6"/>
+        </w:rPr>
+        <w:t xml:space="preserve">Figure </w:t>
+      </w:r>
+      <w:r>
+        <w:rPr>
+          <w:noProof/>
+          <w:color w:val="A6A6A6" w:themeColor="background1" w:themeShade="A6"/>
+        </w:rPr>
+        <w:t>4</w:t>
+      </w:r>
+      <w:r>
+        <w:fldChar w:fldCharType="end"/>
+      </w:r>
+      <w:r>
+        <w:t>.</w:t>
+      </w:r>
+    </w:p>
+    <w:p>
+      <w:pPr>
+        <w:pStyle w:val="Caption"/>
+        <w:keepNext/>
+        <w:rPr>
+          <w:color w:val="A6A6A6" w:themeColor="background1" w:themeShade="A6"/>
+        </w:rPr>
+      </w:pPr>
+      <w:bookmarkStart w:id="7" w:name="_Ref54191563"/>
+      <w:r>
+        <w:rPr>
+          <w:color w:val="A6A6A6" w:themeColor="background1" w:themeShade="A6"/>
+        </w:rPr>
+        <w:lastRenderedPageBreak/>
+        <w:t xml:space="preserve">Figure </w:t>
+      </w:r>
+      <w:r>
+        <w:rPr>
+          <w:color w:val="A6A6A6" w:themeColor="background1" w:themeShade="A6"/>
+        </w:rPr>
+        <w:fldChar w:fldCharType="begin"/>
+      </w:r>
+      <w:r>
+        <w:rPr>
+          <w:color w:val="A6A6A6" w:themeColor="background1" w:themeShade="A6"/>
+        </w:rPr>
+        <w:instrText xml:space="preserve"> SEQ Figure \* ARABIC </w:instrText>
+      </w:r>
+      <w:r>
+        <w:rPr>
+          <w:color w:val="A6A6A6" w:themeColor="background1" w:themeShade="A6"/>
+        </w:rPr>
+        <w:fldChar w:fldCharType="separate"/>
+      </w:r>
+      <w:r>
+        <w:rPr>
+          <w:noProof/>
+          <w:color w:val="A6A6A6" w:themeColor="background1" w:themeShade="A6"/>
+        </w:rPr>
+        <w:t>3</w:t>
+      </w:r>
+      <w:r>
+        <w:rPr>
+          <w:color w:val="A6A6A6" w:themeColor="background1" w:themeShade="A6"/>
+        </w:rPr>
+        <w:fldChar w:fldCharType="end"/>
+      </w:r>
+      <w:bookmarkEnd w:id="7"/>
+    </w:p>
+    <w:p>
+      <w:pPr>
+        <w:keepNext/>
+      </w:pPr>
+      <w:r>
+        <w:rPr>
+          <w:noProof/>
+        </w:rPr>
+        <w:drawing>
+          <wp:inline distT="0" distB="0" distL="0" distR="0" wp14:anchorId="11144C7C" wp14:editId="3DDA4F4C">
+            <wp:extent cx="5731510" cy="2919730"/>
+            <wp:effectExtent l="0" t="0" r="2540" b="0"/>
+            <wp:docPr id="3" name="Picture 3"/>
+            <wp:cNvGraphicFramePr>
+              <a:graphicFrameLocks xmlns:a="http://schemas.openxmlformats.org/drawingml/2006/main" noChangeAspect="1"/>
+            </wp:cNvGraphicFramePr>
+            <a:graphic xmlns:a="http://schemas.openxmlformats.org/drawingml/2006/main">
+              <a:graphicData uri="http://schemas.openxmlformats.org/drawingml/2006/picture">
+                <pic:pic xmlns:pic="http://schemas.openxmlformats.org/drawingml/2006/picture">
+                  <pic:nvPicPr>
+                    <pic:cNvPr id="1" name=""/>
+                    <pic:cNvPicPr/>
+                  </pic:nvPicPr>
+                  <pic:blipFill>
+                    <a:blip r:embed="rId11"/>
+                    <a:stretch>
+                      <a:fillRect/>
+                    </a:stretch>
+                  </pic:blipFill>
+                  <pic:spPr>
+                    <a:xfrm>
+                      <a:off x="0" y="0"/>
+                      <a:ext cx="5731510" cy="2919730"/>
+                    </a:xfrm>
+                    <a:prstGeom prst="rect">
+                      <a:avLst/>
+                    </a:prstGeom>
+                  </pic:spPr>
+                </pic:pic>
+              </a:graphicData>
+            </a:graphic>
+          </wp:inline>
+        </w:drawing>
+      </w:r>
+    </w:p>
+    <w:p>
+      <w:pPr>
+        <w:keepNext/>
+      </w:pPr>
+    </w:p>
+    <w:p>
+      <w:pPr>
+        <w:pStyle w:val="Caption"/>
+        <w:keepNext/>
+        <w:rPr>
+          <w:color w:val="A6A6A6" w:themeColor="background1" w:themeShade="A6"/>
+        </w:rPr>
+      </w:pPr>
+      <w:bookmarkStart w:id="8" w:name="_Ref54191803"/>
+      <w:r>
+        <w:rPr>
+          <w:color w:val="A6A6A6" w:themeColor="background1" w:themeShade="A6"/>
+        </w:rPr>
+        <w:t xml:space="preserve">Figure </w:t>
+      </w:r>
+      <w:r>
+        <w:rPr>
+          <w:color w:val="A6A6A6" w:themeColor="background1" w:themeShade="A6"/>
+        </w:rPr>
+        <w:fldChar w:fldCharType="begin"/>
+      </w:r>
+      <w:r>
+        <w:rPr>
+          <w:color w:val="A6A6A6" w:themeColor="background1" w:themeShade="A6"/>
+        </w:rPr>
+        <w:instrText xml:space="preserve"> SEQ Figure \* ARABIC </w:instrText>
+      </w:r>
+      <w:r>
+        <w:rPr>
+          <w:color w:val="A6A6A6" w:themeColor="background1" w:themeShade="A6"/>
+        </w:rPr>
+        <w:fldChar w:fldCharType="separate"/>
+      </w:r>
+      <w:r>
+        <w:rPr>
+          <w:noProof/>
+          <w:color w:val="A6A6A6" w:themeColor="background1" w:themeShade="A6"/>
+        </w:rPr>
+        <w:t>4</w:t>
+      </w:r>
+      <w:r>
+        <w:rPr>
+          <w:color w:val="A6A6A6" w:themeColor="background1" w:themeShade="A6"/>
+        </w:rPr>
+        <w:fldChar w:fldCharType="end"/>
+      </w:r>
+      <w:bookmarkEnd w:id="8"/>
+    </w:p>
+    <w:p>
+      <w:pPr>
+        <w:keepNext/>
+      </w:pPr>
+      <w:r>
+        <w:rPr>
+          <w:noProof/>
+        </w:rPr>
+        <w:drawing>
+          <wp:inline distT="0" distB="0" distL="0" distR="0" wp14:anchorId="6821DB2F" wp14:editId="78279176">
+            <wp:extent cx="4068495" cy="1346400"/>
+            <wp:effectExtent l="0" t="0" r="8255" b="6350"/>
+            <wp:docPr id="4" name="Picture 4"/>
+            <wp:cNvGraphicFramePr>
+              <a:graphicFrameLocks xmlns:a="http://schemas.openxmlformats.org/drawingml/2006/main" noChangeAspect="1"/>
+            </wp:cNvGraphicFramePr>
+            <a:graphic xmlns:a="http://schemas.openxmlformats.org/drawingml/2006/main">
+              <a:graphicData uri="http://schemas.openxmlformats.org/drawingml/2006/picture">
+                <pic:pic xmlns:pic="http://schemas.openxmlformats.org/drawingml/2006/picture">
+                  <pic:nvPicPr>
+                    <pic:cNvPr id="1" name=""/>
+                    <pic:cNvPicPr/>
+                  </pic:nvPicPr>
+                  <pic:blipFill>
+                    <a:blip r:embed="rId12"/>
+                    <a:stretch>
+                      <a:fillRect/>
+                    </a:stretch>
+                  </pic:blipFill>
+                  <pic:spPr>
+                    <a:xfrm>
+                      <a:off x="0" y="0"/>
+                      <a:ext cx="4068495" cy="1346400"/>
+                    </a:xfrm>
+                    <a:prstGeom prst="rect">
+                      <a:avLst/>
+                    </a:prstGeom>
+                  </pic:spPr>
+                </pic:pic>
+              </a:graphicData>
+            </a:graphic>
+          </wp:inline>
+        </w:drawing>
+      </w:r>
+    </w:p>
+    <w:p>
+      <w:pPr>
+        <w:keepNext/>
+        <w:keepLines/>
+      </w:pPr>
+      <w:r>
+        <w:t>Before we move to the modelling phase, it is worth noting that the data set is quite imbalanced. In fact, 30% of the labelled entries are Severe accidents – a stretch from a 50/50 dataset. We will use the balancing features of the upcoming algorithms to account for this.</w:t>
+      </w:r>
+    </w:p>
+    <w:p>
+      <w:pPr>
+        <w:pStyle w:val="Heading2"/>
+      </w:pPr>
+    </w:p>
+    <w:p>
+      <w:pPr>
+        <w:pStyle w:val="Heading2"/>
+      </w:pPr>
+      <w:bookmarkStart w:id="9" w:name="_Toc54204643"/>
+      <w:r>
+        <w:t>Modelling</w:t>
+      </w:r>
+      <w:bookmarkEnd w:id="9"/>
+    </w:p>
+    <w:p>
+      <w:pPr>
+        <w:keepNext/>
+        <w:keepLines/>
+      </w:pPr>
+      <w:r>
+        <w:t>As this is a classification problem, we will compare the performance of some common Machine learning algorithms: Logistic Regression (LR), KNN, and Decision Tree (DT). We train-test split our</w:t>
+      </w:r>
+      <w:r>
+        <w:t xml:space="preserve"> </w:t>
+      </w:r>
+      <w:r>
+        <w:t>data, leaving 10% for testing.</w:t>
+      </w:r>
+      <w:r>
+        <w:t xml:space="preserve"> We also add a Dummy Classifier which will return the most frequent class.</w:t>
+      </w:r>
+    </w:p>
+    <w:p>
+      <w:pPr>
+        <w:keepNext/>
+        <w:keepLines/>
+      </w:pPr>
+      <w:r>
+        <w:t>The parameter choices are as follows:</w:t>
+      </w:r>
+    </w:p>
+    <w:p>
+      <w:pPr>
+        <w:pStyle w:val="ListParagraph"/>
+        <w:keepNext/>
+        <w:keepLines/>
+        <w:numPr>
+          <w:ilvl w:val="0"/>
+          <w:numId w:val="3"/>
+        </w:numPr>
+      </w:pPr>
+      <w:r>
+        <w:t>KNN: neighbours = 3</w:t>
+      </w:r>
+    </w:p>
+    <w:p>
+      <w:pPr>
+        <w:pStyle w:val="ListParagraph"/>
+        <w:keepNext/>
+        <w:keepLines/>
+        <w:numPr>
+          <w:ilvl w:val="0"/>
+          <w:numId w:val="3"/>
+        </w:numPr>
+      </w:pPr>
+      <w:r>
+        <w:t>LR: class-weight = balanced</w:t>
+      </w:r>
+    </w:p>
+    <w:p>
+      <w:pPr>
+        <w:pStyle w:val="ListParagraph"/>
+        <w:keepNext/>
+        <w:keepLines/>
+        <w:numPr>
+          <w:ilvl w:val="0"/>
+          <w:numId w:val="3"/>
+        </w:numPr>
+      </w:pPr>
+      <w:r>
+        <w:t xml:space="preserve">DT: max depth = 5, </w:t>
+      </w:r>
+      <w:r>
+        <w:t>class-weight = balanced</w:t>
+      </w:r>
+    </w:p>
+    <w:p>
+      <w:pPr>
+        <w:keepNext/>
+      </w:pPr>
+    </w:p>
+    <w:p>
+      <w:pPr>
+        <w:pStyle w:val="Heading1"/>
+        <w:pageBreakBefore/>
+      </w:pPr>
+      <w:bookmarkStart w:id="10" w:name="_Toc54204644"/>
+      <w:r>
+        <w:lastRenderedPageBreak/>
+        <w:t>Results</w:t>
+      </w:r>
+      <w:bookmarkEnd w:id="10"/>
+    </w:p>
+    <w:p>
+      <w:pPr>
+        <w:keepNext/>
+        <w:keepLines/>
+      </w:pPr>
+      <w:r>
+        <w:t xml:space="preserve">To evaluate </w:t>
+      </w:r>
+      <w:r>
+        <w:t xml:space="preserve">the performance of the models, we use accuracy, the F1-score and the Jaccard-score. </w:t>
+      </w:r>
+      <w:r>
+        <w:fldChar w:fldCharType="begin"/>
+      </w:r>
+      <w:r>
+        <w:instrText xml:space="preserve"> REF _Ref54195523 \h </w:instrText>
+      </w:r>
+      <w:r>
+        <w:fldChar w:fldCharType="separate"/>
+      </w:r>
+      <w:r>
+        <w:rPr>
+          <w:color w:val="A6A6A6" w:themeColor="background1" w:themeShade="A6"/>
+        </w:rPr>
+        <w:t xml:space="preserve">Figure </w:t>
+      </w:r>
+      <w:r>
+        <w:rPr>
+          <w:noProof/>
+          <w:color w:val="A6A6A6" w:themeColor="background1" w:themeShade="A6"/>
+        </w:rPr>
+        <w:t>5</w:t>
+      </w:r>
+      <w:r>
+        <w:fldChar w:fldCharType="end"/>
+      </w:r>
+      <w:r>
+        <w:t xml:space="preserve"> presents the scores. We can see that all the models perform worse than the dummy classifier when it comes to accuracy, but all others beat it in terms of F1 and Jaccard score.</w:t>
+      </w:r>
+    </w:p>
+    <w:p>
+      <w:pPr>
+        <w:pStyle w:val="Caption"/>
+        <w:keepNext/>
+        <w:rPr>
+          <w:color w:val="A6A6A6" w:themeColor="background1" w:themeShade="A6"/>
+        </w:rPr>
+      </w:pPr>
+      <w:bookmarkStart w:id="11" w:name="_Ref54195523"/>
+      <w:r>
+        <w:rPr>
+          <w:color w:val="A6A6A6" w:themeColor="background1" w:themeShade="A6"/>
+        </w:rPr>
+        <w:t xml:space="preserve">Figure </w:t>
+      </w:r>
+      <w:r>
+        <w:rPr>
+          <w:color w:val="A6A6A6" w:themeColor="background1" w:themeShade="A6"/>
+        </w:rPr>
+        <w:fldChar w:fldCharType="begin"/>
+      </w:r>
+      <w:r>
+        <w:rPr>
+          <w:color w:val="A6A6A6" w:themeColor="background1" w:themeShade="A6"/>
+        </w:rPr>
+        <w:instrText xml:space="preserve"> SEQ Figure \* ARABIC </w:instrText>
+      </w:r>
+      <w:r>
+        <w:rPr>
+          <w:color w:val="A6A6A6" w:themeColor="background1" w:themeShade="A6"/>
+        </w:rPr>
+        <w:fldChar w:fldCharType="separate"/>
+      </w:r>
+      <w:r>
+        <w:rPr>
+          <w:noProof/>
+          <w:color w:val="A6A6A6" w:themeColor="background1" w:themeShade="A6"/>
+        </w:rPr>
+        <w:t>5</w:t>
+      </w:r>
+      <w:r>
+        <w:rPr>
+          <w:color w:val="A6A6A6" w:themeColor="background1" w:themeShade="A6"/>
+        </w:rPr>
+        <w:fldChar w:fldCharType="end"/>
+      </w:r>
+      <w:bookmarkEnd w:id="11"/>
+    </w:p>
+    <w:p>
+      <w:pPr>
+        <w:keepNext/>
+      </w:pPr>
+      <w:r>
+        <w:rPr>
+          <w:noProof/>
+        </w:rPr>
+        <w:drawing>
+          <wp:inline distT="0" distB="0" distL="0" distR="0" wp14:anchorId="38FBAF44" wp14:editId="58B48659">
+            <wp:extent cx="2817560" cy="1182756"/>
+            <wp:effectExtent l="0" t="0" r="1905" b="0"/>
+            <wp:docPr id="5" name="Picture 5"/>
+            <wp:cNvGraphicFramePr>
+              <a:graphicFrameLocks xmlns:a="http://schemas.openxmlformats.org/drawingml/2006/main" noChangeAspect="1"/>
+            </wp:cNvGraphicFramePr>
+            <a:graphic xmlns:a="http://schemas.openxmlformats.org/drawingml/2006/main">
+              <a:graphicData uri="http://schemas.openxmlformats.org/drawingml/2006/picture">
+                <pic:pic xmlns:pic="http://schemas.openxmlformats.org/drawingml/2006/picture">
+                  <pic:nvPicPr>
+                    <pic:cNvPr id="1" name=""/>
+                    <pic:cNvPicPr/>
+                  </pic:nvPicPr>
+                  <pic:blipFill>
+                    <a:blip r:embed="rId13"/>
+                    <a:stretch>
+                      <a:fillRect/>
+                    </a:stretch>
+                  </pic:blipFill>
+                  <pic:spPr>
+                    <a:xfrm>
+                      <a:off x="0" y="0"/>
+                      <a:ext cx="2855497" cy="1198681"/>
+                    </a:xfrm>
+                    <a:prstGeom prst="rect">
+                      <a:avLst/>
+                    </a:prstGeom>
+                  </pic:spPr>
+                </pic:pic>
+              </a:graphicData>
+            </a:graphic>
+          </wp:inline>
+        </w:drawing>
+      </w:r>
+    </w:p>
+    <w:p>
+      <w:pPr>
+        <w:keepNext/>
+      </w:pPr>
+      <w:r>
+        <w:t>The scores obtained for all three models are low. This indicates that further iterations are needed</w:t>
+      </w:r>
+      <w:r>
+        <w:t xml:space="preserve"> to improve the performance and conclude if our problem can be resolved with the current data set.</w:t>
+      </w:r>
+    </w:p>
+    <w:p>
+      <w:pPr>
+        <w:keepNext/>
+      </w:pPr>
+      <w:r>
+        <w:rPr>
+          <w:b/>
+          <w:bCs/>
+        </w:rPr>
+        <w:t>Alternative A:</w:t>
+      </w:r>
+      <w:r>
+        <w:t xml:space="preserve"> Removing rows that contain n/a, Unknown or Other data instead of filling them with the most frequent category </w:t>
+      </w:r>
+      <w:r>
+        <w:t>worsens</w:t>
+      </w:r>
+      <w:r>
+        <w:t xml:space="preserve"> the performance.</w:t>
+      </w:r>
+    </w:p>
+    <w:p>
+      <w:pPr>
+        <w:keepNext/>
+      </w:pPr>
+      <w:r>
+        <w:rPr>
+          <w:noProof/>
+        </w:rPr>
+        <w:drawing>
+          <wp:inline distT="0" distB="0" distL="0" distR="0" wp14:anchorId="33B45F80" wp14:editId="0A14B126">
+            <wp:extent cx="2674727" cy="1202400"/>
+            <wp:effectExtent l="0" t="0" r="0" b="0"/>
+            <wp:docPr id="6" name="Picture 6"/>
+            <wp:cNvGraphicFramePr>
+              <a:graphicFrameLocks xmlns:a="http://schemas.openxmlformats.org/drawingml/2006/main" noChangeAspect="1"/>
+            </wp:cNvGraphicFramePr>
+            <a:graphic xmlns:a="http://schemas.openxmlformats.org/drawingml/2006/main">
+              <a:graphicData uri="http://schemas.openxmlformats.org/drawingml/2006/picture">
+                <pic:pic xmlns:pic="http://schemas.openxmlformats.org/drawingml/2006/picture">
+                  <pic:nvPicPr>
+                    <pic:cNvPr id="1" name=""/>
+                    <pic:cNvPicPr/>
+                  </pic:nvPicPr>
+                  <pic:blipFill>
+                    <a:blip r:embed="rId14"/>
+                    <a:stretch>
+                      <a:fillRect/>
+                    </a:stretch>
+                  </pic:blipFill>
+                  <pic:spPr>
+                    <a:xfrm>
+                      <a:off x="0" y="0"/>
+                      <a:ext cx="2700478" cy="1213976"/>
+                    </a:xfrm>
+                    <a:prstGeom prst="rect">
+                      <a:avLst/>
+                    </a:prstGeom>
+                  </pic:spPr>
+                </pic:pic>
+              </a:graphicData>
+            </a:graphic>
+          </wp:inline>
+        </w:drawing>
+      </w:r>
+    </w:p>
+    <w:p>
+      <w:pPr>
+        <w:keepNext/>
+        <w:rPr>
+          <w:b/>
+          <w:bCs/>
+        </w:rPr>
+      </w:pPr>
+      <w:r>
+        <w:rPr>
+          <w:b/>
+          <w:bCs/>
+        </w:rPr>
+        <w:t>Alternative</w:t>
+      </w:r>
+      <w:r>
+        <w:rPr>
+          <w:b/>
+          <w:bCs/>
+        </w:rPr>
+        <w:t xml:space="preserve"> B:</w:t>
+      </w:r>
+      <w:r>
+        <w:rPr>
+          <w:b/>
+          <w:bCs/>
+        </w:rPr>
+        <w:t xml:space="preserve"> </w:t>
+      </w:r>
+      <w:r>
+        <w:t>One-hot encoding</w:t>
+      </w:r>
+      <w:r>
+        <w:t xml:space="preserve"> features (n/</w:t>
+      </w:r>
+      <w:proofErr w:type="gramStart"/>
+      <w:r>
+        <w:t>a’s</w:t>
+      </w:r>
+      <w:proofErr w:type="gramEnd"/>
+      <w:r>
+        <w:t xml:space="preserve"> still removed). Once again, this does not dramatically improve model performance.</w:t>
+      </w:r>
+    </w:p>
+    <w:p>
+      <w:pPr>
+        <w:keepNext/>
+      </w:pPr>
+      <w:r>
+        <w:rPr>
+          <w:noProof/>
+        </w:rPr>
+        <w:drawing>
+          <wp:inline distT="0" distB="0" distL="0" distR="0" wp14:anchorId="27FD4D3B" wp14:editId="27F21111">
+            <wp:extent cx="2606400" cy="1191842"/>
+            <wp:effectExtent l="0" t="0" r="3810" b="8890"/>
+            <wp:docPr id="7" name="Picture 7"/>
+            <wp:cNvGraphicFramePr>
+              <a:graphicFrameLocks xmlns:a="http://schemas.openxmlformats.org/drawingml/2006/main" noChangeAspect="1"/>
+            </wp:cNvGraphicFramePr>
+            <a:graphic xmlns:a="http://schemas.openxmlformats.org/drawingml/2006/main">
+              <a:graphicData uri="http://schemas.openxmlformats.org/drawingml/2006/picture">
+                <pic:pic xmlns:pic="http://schemas.openxmlformats.org/drawingml/2006/picture">
+                  <pic:nvPicPr>
+                    <pic:cNvPr id="1" name=""/>
+                    <pic:cNvPicPr/>
+                  </pic:nvPicPr>
+                  <pic:blipFill>
+                    <a:blip r:embed="rId15"/>
+                    <a:stretch>
+                      <a:fillRect/>
+                    </a:stretch>
+                  </pic:blipFill>
+                  <pic:spPr>
+                    <a:xfrm>
+                      <a:off x="0" y="0"/>
+                      <a:ext cx="2666363" cy="1219261"/>
+                    </a:xfrm>
+                    <a:prstGeom prst="rect">
+                      <a:avLst/>
+                    </a:prstGeom>
+                  </pic:spPr>
+                </pic:pic>
+              </a:graphicData>
+            </a:graphic>
+          </wp:inline>
+        </w:drawing>
+      </w:r>
+    </w:p>
+    <w:p>
+      <w:pPr>
+        <w:pStyle w:val="Heading1"/>
+      </w:pPr>
+      <w:bookmarkStart w:id="12" w:name="_Toc54204645"/>
+      <w:r>
+        <w:t>Discussion</w:t>
+      </w:r>
+      <w:bookmarkEnd w:id="12"/>
+    </w:p>
+    <w:p>
+      <w:r>
+        <w:t>At this stage it is worth asking whether the scores can be improved with the features selected. Alternatives A and B did not show improvements. We should go back to the original problem and reshape it</w:t>
+      </w:r>
+      <w:r>
+        <w:t xml:space="preserve">, in a perhaps less ambitious way, </w:t>
+      </w:r>
+      <w:r>
+        <w:t xml:space="preserve">using a wider set of features.  </w:t>
+      </w:r>
+    </w:p>
+    <w:p>
+      <w:r>
+        <w:br w:type="page"/>
+      </w:r>
+    </w:p>
+    <w:p>
+      <w:pPr>
+        <w:pStyle w:val="Heading1"/>
+      </w:pPr>
+      <w:bookmarkStart w:id="13" w:name="_Toc54204646"/>
+      <w:r>
+        <w:lastRenderedPageBreak/>
+        <w:t>Conclusion</w:t>
+      </w:r>
+      <w:bookmarkEnd w:id="13"/>
+    </w:p>
+    <w:p>
+      <w:r>
+        <w:t>Our original question, “</w:t>
+      </w:r>
+      <w:r>
+        <w:t>What if we could predict the severity of an accident, if one were to occur, based on time, date and environmental data, and thereby provide information that could reduce their frequency?</w:t>
+      </w:r>
+      <w:r>
+        <w:t xml:space="preserve">” was not answered in this study. </w:t>
+      </w:r>
+    </w:p>
+    <w:p>
+      <w:r>
+        <w:t xml:space="preserve">We were however able to identify that taking date, time and environmental data available in the Seattle dataset was insufficient to build a reliable model. </w:t>
+      </w:r>
     </w:p>
     <w:sectPr>
       <w:pgSz w:w="11906" w:h="16838"/>
@@ -1588,6 +3014,95 @@
     </w:lvl>
   </w:abstractNum>
   <w:abstractNum w:abstractNumId="1" w15:restartNumberingAfterBreak="0">
+    <w:nsid w:val="38056244"/>
+    <w:multiLevelType w:val="hybridMultilevel"/>
+    <w:tmpl w:val="2A0698D2"/>
+    <w:lvl w:ilvl="0" w:tplc="83D888F8">
+      <w:start w:val="1"/>
+      <w:numFmt w:val="decimal"/>
+      <w:lvlText w:val="%1-"/>
+      <w:lvlJc w:val="left"/>
+      <w:pPr>
+        <w:ind w:left="720" w:hanging="360"/>
+      </w:pPr>
+      <w:rPr>
+        <w:rFonts w:hint="default"/>
+      </w:rPr>
+    </w:lvl>
+    <w:lvl w:ilvl="1" w:tplc="08070019" w:tentative="1">
+      <w:start w:val="1"/>
+      <w:numFmt w:val="lowerLetter"/>
+      <w:lvlText w:val="%2."/>
+      <w:lvlJc w:val="left"/>
+      <w:pPr>
+        <w:ind w:left="1440" w:hanging="360"/>
+      </w:pPr>
+    </w:lvl>
+    <w:lvl w:ilvl="2" w:tplc="0807001B" w:tentative="1">
+      <w:start w:val="1"/>
+      <w:numFmt w:val="lowerRoman"/>
+      <w:lvlText w:val="%3."/>
+      <w:lvlJc w:val="right"/>
+      <w:pPr>
+        <w:ind w:left="2160" w:hanging="180"/>
+      </w:pPr>
+    </w:lvl>
+    <w:lvl w:ilvl="3" w:tplc="0807000F" w:tentative="1">
+      <w:start w:val="1"/>
+      <w:numFmt w:val="decimal"/>
+      <w:lvlText w:val="%4."/>
+      <w:lvlJc w:val="left"/>
+      <w:pPr>
+        <w:ind w:left="2880" w:hanging="360"/>
+      </w:pPr>
+    </w:lvl>
+    <w:lvl w:ilvl="4" w:tplc="08070019" w:tentative="1">
+      <w:start w:val="1"/>
+      <w:numFmt w:val="lowerLetter"/>
+      <w:lvlText w:val="%5."/>
+      <w:lvlJc w:val="left"/>
+      <w:pPr>
+        <w:ind w:left="3600" w:hanging="360"/>
+      </w:pPr>
+    </w:lvl>
+    <w:lvl w:ilvl="5" w:tplc="0807001B" w:tentative="1">
+      <w:start w:val="1"/>
+      <w:numFmt w:val="lowerRoman"/>
+      <w:lvlText w:val="%6."/>
+      <w:lvlJc w:val="right"/>
+      <w:pPr>
+        <w:ind w:left="4320" w:hanging="180"/>
+      </w:pPr>
+    </w:lvl>
+    <w:lvl w:ilvl="6" w:tplc="0807000F" w:tentative="1">
+      <w:start w:val="1"/>
+      <w:numFmt w:val="decimal"/>
+      <w:lvlText w:val="%7."/>
+      <w:lvlJc w:val="left"/>
+      <w:pPr>
+        <w:ind w:left="5040" w:hanging="360"/>
+      </w:pPr>
+    </w:lvl>
+    <w:lvl w:ilvl="7" w:tplc="08070019" w:tentative="1">
+      <w:start w:val="1"/>
+      <w:numFmt w:val="lowerLetter"/>
+      <w:lvlText w:val="%8."/>
+      <w:lvlJc w:val="left"/>
+      <w:pPr>
+        <w:ind w:left="5760" w:hanging="360"/>
+      </w:pPr>
+    </w:lvl>
+    <w:lvl w:ilvl="8" w:tplc="0807001B" w:tentative="1">
+      <w:start w:val="1"/>
+      <w:numFmt w:val="lowerRoman"/>
+      <w:lvlText w:val="%9."/>
+      <w:lvlJc w:val="right"/>
+      <w:pPr>
+        <w:ind w:left="6480" w:hanging="180"/>
+      </w:pPr>
+    </w:lvl>
+  </w:abstractNum>
+  <w:abstractNum w:abstractNumId="2" w15:restartNumberingAfterBreak="0">
     <w:nsid w:val="5D025C36"/>
     <w:multiLevelType w:val="hybridMultilevel"/>
     <w:tmpl w:val="26A63B1A"/>
@@ -1699,7 +3214,7 @@
       </w:rPr>
     </w:lvl>
   </w:abstractNum>
-  <w:abstractNum w:abstractNumId="2" w15:restartNumberingAfterBreak="0">
+  <w:abstractNum w:abstractNumId="3" w15:restartNumberingAfterBreak="0">
     <w:nsid w:val="640E34E0"/>
     <w:multiLevelType w:val="hybridMultilevel"/>
     <w:tmpl w:val="ABA08544"/>
@@ -1714,7 +3229,7 @@
         <w:rFonts w:ascii="Calibri" w:eastAsiaTheme="minorEastAsia" w:hAnsi="Calibri" w:cstheme="minorBidi" w:hint="default"/>
       </w:rPr>
     </w:lvl>
-    <w:lvl w:ilvl="1" w:tplc="08070003" w:tentative="1">
+    <w:lvl w:ilvl="1" w:tplc="08070003">
       <w:start w:val="1"/>
       <w:numFmt w:val="bullet"/>
       <w:lvlText w:val="o"/>
@@ -1815,10 +3330,13 @@
     <w:abstractNumId w:val="0"/>
   </w:num>
   <w:num w:numId="2">
-    <w:abstractNumId w:val="1"/>
+    <w:abstractNumId w:val="2"/>
   </w:num>
   <w:num w:numId="3">
-    <w:abstractNumId w:val="2"/>
+    <w:abstractNumId w:val="3"/>
+  </w:num>
+  <w:num w:numId="4">
+    <w:abstractNumId w:val="1"/>
   </w:num>
 </w:numbering>
 </file>
@@ -2419,7 +3937,6 @@
   <w:style w:type="character" w:default="1" w:styleId="DefaultParagraphFont">
     <w:name w:val="Default Paragraph Font"/>
     <w:uiPriority w:val="1"/>
-    <w:semiHidden/>
     <w:unhideWhenUsed/>
   </w:style>
   <w:style w:type="table" w:default="1" w:styleId="TableNormal">
@@ -2604,7 +4121,6 @@
     <w:basedOn w:val="Normal"/>
     <w:next w:val="Normal"/>
     <w:uiPriority w:val="35"/>
-    <w:semiHidden/>
     <w:unhideWhenUsed/>
     <w:qFormat/>
     <w:rsid w:val="00162D5E"/>
@@ -2906,6 +4422,19 @@
       <w:color w:val="0563C1" w:themeColor="hyperlink"/>
       <w:u w:val="single"/>
     </w:rPr>
+  </w:style>
+  <w:style w:type="paragraph" w:styleId="TOC2">
+    <w:name w:val="toc 2"/>
+    <w:basedOn w:val="Normal"/>
+    <w:next w:val="Normal"/>
+    <w:autoRedefine/>
+    <w:uiPriority w:val="39"/>
+    <w:unhideWhenUsed/>
+    <w:rsid w:val="00067B86"/>
+    <w:pPr>
+      <w:spacing w:after="100"/>
+      <w:ind w:left="220"/>
+    </w:pPr>
   </w:style>
 </w:styles>
 </file>
@@ -3063,7 +4592,7 @@
     <w:charset w:val="00"/>
     <w:family w:val="swiss"/>
     <w:pitch w:val="variable"/>
-    <w:sig w:usb0="E00002FF" w:usb1="4000ACFF" w:usb2="00000001" w:usb3="00000000" w:csb0="0000019F" w:csb1="00000000"/>
+    <w:sig w:usb0="E0002AFF" w:usb1="4000ACFF" w:usb2="00000001" w:usb3="00000000" w:csb0="000001FF" w:csb1="00000000"/>
   </w:font>
   <w:font w:name="Courier New">
     <w:panose1 w:val="02070309020205020404"/>
@@ -3084,7 +4613,7 @@
     <w:charset w:val="00"/>
     <w:family w:val="swiss"/>
     <w:pitch w:val="variable"/>
-    <w:sig w:usb0="A00002EF" w:usb1="4000207B" w:usb2="00000000" w:usb3="00000000" w:csb0="0000009F" w:csb1="00000000"/>
+    <w:sig w:usb0="A0002AEF" w:usb1="4000207B" w:usb2="00000000" w:usb3="00000000" w:csb0="000001FF" w:csb1="00000000"/>
   </w:font>
   <w:font w:name="TT15Ct00">
     <w:altName w:val="Calibri"/>
@@ -3115,7 +4644,9 @@
   </w:compat>
   <w:rsids>
     <w:rsidRoot w:val="009050AF"/>
-    <w:rsid w:val="003A3104"/>
+    <w:rsid w:val="0068468A"/>
+    <w:rsid w:val="00782FE2"/>
+    <w:rsid w:val="008C6EE9"/>
     <w:rsid w:val="009050AF"/>
   </w:rsids>
   <m:mathPr>
@@ -3858,7 +5389,7 @@
 
 <file path=customXml/item1.xml><?xml version="1.0" encoding="utf-8"?>
 <CoverPageProperties xmlns="http://schemas.microsoft.com/office/2006/coverPageProps">
-  <PublishDate>2020-10-20T00:00:00</PublishDate>
+  <PublishDate>2020-10-21T00:00:00</PublishDate>
   <Abstract/>
   <CompanyAddress/>
   <CompanyPhone/>
@@ -3880,7 +5411,7 @@
 </file>
 
 <file path=customXml/itemProps2.xml><?xml version="1.0" encoding="utf-8"?>
-<ds:datastoreItem xmlns:ds="http://schemas.openxmlformats.org/officeDocument/2006/customXml" ds:itemID="{41056487-9531-412F-B71F-3BA5CD31D506}">
+<ds:datastoreItem xmlns:ds="http://schemas.openxmlformats.org/officeDocument/2006/customXml" ds:itemID="{A61D0437-F79E-4524-A0CE-0088656DEA1B}">
   <ds:schemaRefs>
     <ds:schemaRef ds:uri="http://schemas.openxmlformats.org/officeDocument/2006/bibliography"/>
   </ds:schemaRefs>

</xml_diff>